<commit_message>
Update slides for classes 19 and 20
</commit_message>
<xml_diff>
--- a/class19w.docx
+++ b/class19w.docx
@@ -7658,7 +7658,7 @@
         <w:rPr>
           <w:rStyle w:val="AttributeTok"/>
         </w:rPr>
-        <w:t xml:space="preserve">inv_a1c =</w:t>
+        <w:t xml:space="preserve">transa1c =</w:t>
       </w:r>
       <w:r>
         <w:rPr>
@@ -7709,7 +7709,7 @@
         <w:rPr>
           <w:rStyle w:val="NormalTok"/>
         </w:rPr>
-        <w:t xml:space="preserve">(a1c_old, age, income, inv_a1c)</w:t>
+        <w:t xml:space="preserve">(a1c_old, age, income, transa1c)</w:t>
       </w:r>
       <w:r>
         <w:br/>
@@ -7777,16 +7777,16 @@
         <w:rPr>
           <w:rStyle w:val="VerbatimChar"/>
         </w:rPr>
-        <w:t xml:space="preserve">a1c_old    |    inv_a1c | -0.61 | [-0.67, -0.54] | -14.34 | &lt; .001***</w:t>
-      </w:r>
-      <w:r>
-        <w:br/>
-      </w:r>
-      <w:r>
-        <w:rPr>
-          <w:rStyle w:val="VerbatimChar"/>
-        </w:rPr>
-        <w:t xml:space="preserve">age        |    inv_a1c |  0.19 | [ 0.09,  0.29] |   3.60 | &lt; .001***</w:t>
+        <w:t xml:space="preserve">a1c_old    |   transa1c | -0.61 | [-0.67, -0.54] | -14.34 | &lt; .001***</w:t>
+      </w:r>
+      <w:r>
+        <w:br/>
+      </w:r>
+      <w:r>
+        <w:rPr>
+          <w:rStyle w:val="VerbatimChar"/>
+        </w:rPr>
+        <w:t xml:space="preserve">age        |   transa1c |  0.19 | [ 0.09,  0.29] |   3.60 | &lt; .001***</w:t>
       </w:r>
       <w:r>
         <w:br/>
@@ -7927,7 +7927,7 @@
         <w:rPr>
           <w:rStyle w:val="AttributeTok"/>
         </w:rPr>
-        <w:t xml:space="preserve">inv_a1c =</w:t>
+        <w:t xml:space="preserve">transa1c =</w:t>
       </w:r>
       <w:r>
         <w:rPr>
@@ -7978,7 +7978,7 @@
         <w:rPr>
           <w:rStyle w:val="NormalTok"/>
         </w:rPr>
-        <w:t xml:space="preserve">(a1c_old, age, income, inv_a1c)</w:t>
+        <w:t xml:space="preserve">(a1c_old, age, income, transa1c)</w:t>
       </w:r>
       <w:r>
         <w:br/>
@@ -8202,6 +8202,84 @@
         <w:rPr>
           <w:rStyle w:val="NormalTok"/>
         </w:rPr>
+        <w:t xml:space="preserve">dm500_i_train </w:t>
+      </w:r>
+      <w:r>
+        <w:rPr>
+          <w:rStyle w:val="OtherTok"/>
+        </w:rPr>
+        <w:t xml:space="preserve">&lt;-</w:t>
+      </w:r>
+      <w:r>
+        <w:rPr>
+          <w:rStyle w:val="NormalTok"/>
+        </w:rPr>
+        <w:t xml:space="preserve"> dm500_i_train </w:t>
+      </w:r>
+      <w:r>
+        <w:rPr>
+          <w:rStyle w:val="SpecialCharTok"/>
+        </w:rPr>
+        <w:t xml:space="preserve">|&gt;</w:t>
+      </w:r>
+      <w:r>
+        <w:rPr>
+          <w:rStyle w:val="NormalTok"/>
+        </w:rPr>
+        <w:t xml:space="preserve"> </w:t>
+      </w:r>
+      <w:r>
+        <w:rPr>
+          <w:rStyle w:val="FunctionTok"/>
+        </w:rPr>
+        <w:t xml:space="preserve">mutate</w:t>
+      </w:r>
+      <w:r>
+        <w:rPr>
+          <w:rStyle w:val="NormalTok"/>
+        </w:rPr>
+        <w:t xml:space="preserve">(</w:t>
+      </w:r>
+      <w:r>
+        <w:rPr>
+          <w:rStyle w:val="AttributeTok"/>
+        </w:rPr>
+        <w:t xml:space="preserve">transa1c =</w:t>
+      </w:r>
+      <w:r>
+        <w:rPr>
+          <w:rStyle w:val="NormalTok"/>
+        </w:rPr>
+        <w:t xml:space="preserve"> </w:t>
+      </w:r>
+      <w:r>
+        <w:rPr>
+          <w:rStyle w:val="DecValTok"/>
+        </w:rPr>
+        <w:t xml:space="preserve">100</w:t>
+      </w:r>
+      <w:r>
+        <w:rPr>
+          <w:rStyle w:val="SpecialCharTok"/>
+        </w:rPr>
+        <w:t xml:space="preserve">/</w:t>
+      </w:r>
+      <w:r>
+        <w:rPr>
+          <w:rStyle w:val="NormalTok"/>
+        </w:rPr>
+        <w:t xml:space="preserve">a1c)</w:t>
+      </w:r>
+      <w:r>
+        <w:br/>
+      </w:r>
+      <w:r>
+        <w:br/>
+      </w:r>
+      <w:r>
+        <w:rPr>
+          <w:rStyle w:val="NormalTok"/>
+        </w:rPr>
         <w:t xml:space="preserve">fit1 </w:t>
       </w:r>
       <w:r>
@@ -8226,25 +8304,64 @@
         <w:rPr>
           <w:rStyle w:val="NormalTok"/>
         </w:rPr>
-        <w:t xml:space="preserve">((</w:t>
-      </w:r>
-      <w:r>
-        <w:rPr>
-          <w:rStyle w:val="DecValTok"/>
-        </w:rPr>
-        <w:t xml:space="preserve">100</w:t>
+        <w:t xml:space="preserve">(transa1c </w:t>
       </w:r>
       <w:r>
         <w:rPr>
           <w:rStyle w:val="SpecialCharTok"/>
         </w:rPr>
-        <w:t xml:space="preserve">/</w:t>
-      </w:r>
-      <w:r>
-        <w:rPr>
-          <w:rStyle w:val="NormalTok"/>
-        </w:rPr>
-        <w:t xml:space="preserve">a1c) </w:t>
+        <w:t xml:space="preserve">~</w:t>
+      </w:r>
+      <w:r>
+        <w:rPr>
+          <w:rStyle w:val="NormalTok"/>
+        </w:rPr>
+        <w:t xml:space="preserve"> a1c_old, </w:t>
+      </w:r>
+      <w:r>
+        <w:rPr>
+          <w:rStyle w:val="AttributeTok"/>
+        </w:rPr>
+        <w:t xml:space="preserve">data =</w:t>
+      </w:r>
+      <w:r>
+        <w:rPr>
+          <w:rStyle w:val="NormalTok"/>
+        </w:rPr>
+        <w:t xml:space="preserve"> dm500_i_train)</w:t>
+      </w:r>
+      <w:r>
+        <w:br/>
+      </w:r>
+      <w:r>
+        <w:rPr>
+          <w:rStyle w:val="NormalTok"/>
+        </w:rPr>
+        <w:t xml:space="preserve">fit2 </w:t>
+      </w:r>
+      <w:r>
+        <w:rPr>
+          <w:rStyle w:val="OtherTok"/>
+        </w:rPr>
+        <w:t xml:space="preserve">&lt;-</w:t>
+      </w:r>
+      <w:r>
+        <w:rPr>
+          <w:rStyle w:val="NormalTok"/>
+        </w:rPr>
+        <w:t xml:space="preserve"> </w:t>
+      </w:r>
+      <w:r>
+        <w:rPr>
+          <w:rStyle w:val="FunctionTok"/>
+        </w:rPr>
+        <w:t xml:space="preserve">lm</w:t>
+      </w:r>
+      <w:r>
+        <w:rPr>
+          <w:rStyle w:val="NormalTok"/>
+        </w:rPr>
+        <w:t xml:space="preserve">(transa1c </w:t>
       </w:r>
       <w:r>
         <w:rPr>
@@ -8256,7 +8373,19 @@
         <w:rPr>
           <w:rStyle w:val="NormalTok"/>
         </w:rPr>
-        <w:t xml:space="preserve"> a1c_old, </w:t>
+        <w:t xml:space="preserve"> a1c_old </w:t>
+      </w:r>
+      <w:r>
+        <w:rPr>
+          <w:rStyle w:val="SpecialCharTok"/>
+        </w:rPr>
+        <w:t xml:space="preserve">+</w:t>
+      </w:r>
+      <w:r>
+        <w:rPr>
+          <w:rStyle w:val="NormalTok"/>
+        </w:rPr>
+        <w:t xml:space="preserve"> age, </w:t>
       </w:r>
       <w:r>
         <w:rPr>
@@ -8274,13 +8403,10 @@
         <w:br/>
       </w:r>
       <w:r>
-        <w:br/>
-      </w:r>
-      <w:r>
-        <w:rPr>
-          <w:rStyle w:val="NormalTok"/>
-        </w:rPr>
-        <w:t xml:space="preserve">fit2 </w:t>
+        <w:rPr>
+          <w:rStyle w:val="NormalTok"/>
+        </w:rPr>
+        <w:t xml:space="preserve">fit3 </w:t>
       </w:r>
       <w:r>
         <w:rPr>
@@ -8304,115 +8430,7 @@
         <w:rPr>
           <w:rStyle w:val="NormalTok"/>
         </w:rPr>
-        <w:t xml:space="preserve">((</w:t>
-      </w:r>
-      <w:r>
-        <w:rPr>
-          <w:rStyle w:val="DecValTok"/>
-        </w:rPr>
-        <w:t xml:space="preserve">100</w:t>
-      </w:r>
-      <w:r>
-        <w:rPr>
-          <w:rStyle w:val="SpecialCharTok"/>
-        </w:rPr>
-        <w:t xml:space="preserve">/</w:t>
-      </w:r>
-      <w:r>
-        <w:rPr>
-          <w:rStyle w:val="NormalTok"/>
-        </w:rPr>
-        <w:t xml:space="preserve">a1c) </w:t>
-      </w:r>
-      <w:r>
-        <w:rPr>
-          <w:rStyle w:val="SpecialCharTok"/>
-        </w:rPr>
-        <w:t xml:space="preserve">~</w:t>
-      </w:r>
-      <w:r>
-        <w:rPr>
-          <w:rStyle w:val="NormalTok"/>
-        </w:rPr>
-        <w:t xml:space="preserve"> a1c_old </w:t>
-      </w:r>
-      <w:r>
-        <w:rPr>
-          <w:rStyle w:val="SpecialCharTok"/>
-        </w:rPr>
-        <w:t xml:space="preserve">+</w:t>
-      </w:r>
-      <w:r>
-        <w:rPr>
-          <w:rStyle w:val="NormalTok"/>
-        </w:rPr>
-        <w:t xml:space="preserve"> age, </w:t>
-      </w:r>
-      <w:r>
-        <w:rPr>
-          <w:rStyle w:val="AttributeTok"/>
-        </w:rPr>
-        <w:t xml:space="preserve">data =</w:t>
-      </w:r>
-      <w:r>
-        <w:rPr>
-          <w:rStyle w:val="NormalTok"/>
-        </w:rPr>
-        <w:t xml:space="preserve"> dm500_i_train)</w:t>
-      </w:r>
-      <w:r>
-        <w:br/>
-      </w:r>
-      <w:r>
-        <w:br/>
-      </w:r>
-      <w:r>
-        <w:rPr>
-          <w:rStyle w:val="NormalTok"/>
-        </w:rPr>
-        <w:t xml:space="preserve">fit3 </w:t>
-      </w:r>
-      <w:r>
-        <w:rPr>
-          <w:rStyle w:val="OtherTok"/>
-        </w:rPr>
-        <w:t xml:space="preserve">&lt;-</w:t>
-      </w:r>
-      <w:r>
-        <w:rPr>
-          <w:rStyle w:val="NormalTok"/>
-        </w:rPr>
-        <w:t xml:space="preserve"> </w:t>
-      </w:r>
-      <w:r>
-        <w:rPr>
-          <w:rStyle w:val="FunctionTok"/>
-        </w:rPr>
-        <w:t xml:space="preserve">lm</w:t>
-      </w:r>
-      <w:r>
-        <w:rPr>
-          <w:rStyle w:val="NormalTok"/>
-        </w:rPr>
-        <w:t xml:space="preserve">((</w:t>
-      </w:r>
-      <w:r>
-        <w:rPr>
-          <w:rStyle w:val="DecValTok"/>
-        </w:rPr>
-        <w:t xml:space="preserve">100</w:t>
-      </w:r>
-      <w:r>
-        <w:rPr>
-          <w:rStyle w:val="SpecialCharTok"/>
-        </w:rPr>
-        <w:t xml:space="preserve">/</w:t>
-      </w:r>
-      <w:r>
-        <w:rPr>
-          <w:rStyle w:val="NormalTok"/>
-        </w:rPr>
-        <w:t xml:space="preserve">a1c) </w:t>
+        <w:t xml:space="preserve">(transa1c </w:t>
       </w:r>
       <w:r>
         <w:rPr>
@@ -13311,7 +13329,7 @@
         <w:rPr>
           <w:rStyle w:val="VerbatimChar"/>
         </w:rPr>
-        <w:t xml:space="preserve">  foreach_1.5.2        Formula_1.2-5        fs_1.6.4            </w:t>
+        <w:t xml:space="preserve">  foreach_1.5.2        Formula_1.2-5        fs_1.6.5            </w:t>
       </w:r>
       <w:r>
         <w:br/>
@@ -13401,7 +13419,7 @@
         <w:rPr>
           <w:rStyle w:val="VerbatimChar"/>
         </w:rPr>
-        <w:t xml:space="preserve">  knitr_1.48           labeling_0.4.3       lattice_0.22-6      </w:t>
+        <w:t xml:space="preserve">  knitr_1.49           labeling_0.4.3       lattice_0.22-6      </w:t>
       </w:r>
       <w:r>
         <w:br/>
@@ -13527,7 +13545,7 @@
         <w:rPr>
           <w:rStyle w:val="VerbatimChar"/>
         </w:rPr>
-        <w:t xml:space="preserve">  progress_1.2.3       ps_1.8.0             purrr_1.0.2         </w:t>
+        <w:t xml:space="preserve">  progress_1.2.3       ps_1.8.1             purrr_1.0.2         </w:t>
       </w:r>
       <w:r>
         <w:br/>
@@ -13572,7 +13590,7 @@
         <w:rPr>
           <w:rStyle w:val="VerbatimChar"/>
         </w:rPr>
-        <w:t xml:space="preserve">  reprex_2.1.1         rlang_1.1.4          rmarkdown_2.28      </w:t>
+        <w:t xml:space="preserve">  reprex_2.1.1         rlang_1.1.4          rmarkdown_2.29      </w:t>
       </w:r>
       <w:r>
         <w:br/>
@@ -13653,7 +13671,7 @@
         <w:rPr>
           <w:rStyle w:val="VerbatimChar"/>
         </w:rPr>
-        <w:t xml:space="preserve">  timechange_0.3.0     tinytex_0.53         tools_4.4.1         </w:t>
+        <w:t xml:space="preserve">  timechange_0.3.0     tinytex_0.54         tools_4.4.1         </w:t>
       </w:r>
       <w:r>
         <w:br/>

</xml_diff>